<commit_message>
verifying the commit works
</commit_message>
<xml_diff>
--- a/SensynetestAPI/ReadMe.docx
+++ b/SensynetestAPI/ReadMe.docx
@@ -9,9 +9,30 @@
     </w:p>
     <w:p/>
     <w:p>
+      <w:r>
+        <w:t xml:space="preserve">Almost </w:t>
+      </w:r>
+      <w:proofErr w:type="gramStart"/>
+      <w:r>
+        <w:t>Done !</w:t>
+      </w:r>
+      <w:proofErr w:type="gramEnd"/>
+      <w:r>
+        <w:t xml:space="preserve"> </w:t>
+      </w:r>
       <w:bookmarkStart w:id="0" w:name="_GoBack"/>
       <w:bookmarkEnd w:id="0"/>
+      <w:proofErr w:type="gramStart"/>
+      <w:r>
+        <w:t>I</w:t>
+      </w:r>
+      <w:proofErr w:type="gramEnd"/>
+      <w:r>
+        <w:t xml:space="preserve"> am going to add steps in few mins</w:t>
+      </w:r>
     </w:p>
+    <w:p/>
+    <w:p/>
     <w:sectPr>
       <w:pgSz w:w="11900" w:h="16840"/>
       <w:pgMar w:top="1440" w:right="1440" w:bottom="1440" w:left="1440" w:header="708" w:footer="708" w:gutter="0"/>

</xml_diff>